<commit_message>
what I worked in lab5
</commit_message>
<xml_diff>
--- a/FiniteAutomatonDocumentation.docx
+++ b/FiniteAutomatonDocumentation.docx
@@ -16,7 +16,7 @@
       </w:r>
     </w:p>
     <w:p>
-      <w:hyperlink r:id="rId6" w:history="1">
+      <w:hyperlink r:id="rId8" w:history="1">
         <w:r>
           <w:rPr>
             <w:rStyle w:val="Hyperlink"/>
@@ -26,7 +26,7 @@
       </w:hyperlink>
     </w:p>
     <w:p>
-      <w:hyperlink r:id="rId7" w:history="1">
+      <w:hyperlink r:id="rId9" w:history="1">
         <w:r>
           <w:rPr>
             <w:rStyle w:val="Hyperlink"/>
@@ -216,8 +216,6 @@
       <w:r>
         <w:t>non_zero_digit</w:t>
       </w:r>
-      <w:bookmarkStart w:id="0" w:name="_GoBack"/>
-      <w:bookmarkEnd w:id="0"/>
       <w:proofErr w:type="spellEnd"/>
     </w:p>
     <w:p>
@@ -258,7 +256,22 @@
       </w:r>
       <w:proofErr w:type="gramEnd"/>
       <w:r>
-        <w:t>:= ["_"] letter {(letter | digit | _)}</w:t>
+        <w:t>:=</w:t>
+      </w:r>
+      <w:r>
+        <w:t xml:space="preserve"> </w:t>
+      </w:r>
+      <w:r>
+        <w:t>(</w:t>
+      </w:r>
+      <w:r>
+        <w:t>letter</w:t>
+      </w:r>
+      <w:r>
+        <w:t xml:space="preserve"> | _)</w:t>
+      </w:r>
+      <w:r>
+        <w:t xml:space="preserve"> {(letter | digit | _)}</w:t>
       </w:r>
     </w:p>
     <w:p>
@@ -271,8 +284,335 @@
         <w:t>:= "A" | "B" | . ..| "Z" | "a" | "b" | ... | "z"</w:t>
       </w:r>
     </w:p>
-    <w:p/>
-    <w:p/>
+    <w:p>
+      <w:pPr>
+        <w:pStyle w:val="Heading2"/>
+        <w:rPr>
+          <w:color w:val="000000" w:themeColor="text1"/>
+        </w:rPr>
+      </w:pPr>
+      <w:r>
+        <w:rPr>
+          <w:color w:val="000000" w:themeColor="text1"/>
+        </w:rPr>
+        <w:t>Tests</w:t>
+      </w:r>
+    </w:p>
+    <w:p>
+      <w:proofErr w:type="gramStart"/>
+      <w:r>
+        <w:t>states</w:t>
+      </w:r>
+      <w:proofErr w:type="gramEnd"/>
+      <w:r>
+        <w:t xml:space="preserve"> = </w:t>
+      </w:r>
+      <w:r>
+        <w:t>a b c</w:t>
+      </w:r>
+    </w:p>
+    <w:p>
+      <w:proofErr w:type="gramStart"/>
+      <w:r>
+        <w:t>alphabet</w:t>
+      </w:r>
+      <w:proofErr w:type="gramEnd"/>
+      <w:r>
+        <w:t xml:space="preserve"> = </w:t>
+      </w:r>
+      <w:r>
+        <w:t>0 1</w:t>
+      </w:r>
+    </w:p>
+    <w:p>
+      <w:proofErr w:type="gramStart"/>
+      <w:r>
+        <w:t>initial</w:t>
+      </w:r>
+      <w:proofErr w:type="gramEnd"/>
+      <w:r>
+        <w:t xml:space="preserve"> state = </w:t>
+      </w:r>
+      <w:r>
+        <w:t>a</w:t>
+      </w:r>
+    </w:p>
+    <w:p>
+      <w:proofErr w:type="gramStart"/>
+      <w:r>
+        <w:t>final</w:t>
+      </w:r>
+      <w:proofErr w:type="gramEnd"/>
+      <w:r>
+        <w:t xml:space="preserve"> states = </w:t>
+      </w:r>
+      <w:r>
+        <w:t>a b c</w:t>
+      </w:r>
+    </w:p>
+    <w:p>
+      <w:proofErr w:type="gramStart"/>
+      <w:r>
+        <w:lastRenderedPageBreak/>
+        <w:t>transitions</w:t>
+      </w:r>
+      <w:proofErr w:type="gramEnd"/>
+      <w:r>
+        <w:t>:      (</w:t>
+      </w:r>
+      <w:r>
+        <w:t>a</w:t>
+      </w:r>
+      <w:r>
+        <w:t>,</w:t>
+      </w:r>
+      <w:r>
+        <w:t xml:space="preserve"> 1</w:t>
+      </w:r>
+      <w:r>
+        <w:t>) -&gt;</w:t>
+      </w:r>
+      <w:r>
+        <w:t xml:space="preserve"> a</w:t>
+      </w:r>
+    </w:p>
+    <w:p>
+      <w:pPr>
+        <w:ind w:left="720" w:firstLine="720"/>
+      </w:pPr>
+      <w:r>
+        <w:t>(</w:t>
+      </w:r>
+      <w:proofErr w:type="gramStart"/>
+      <w:r>
+        <w:t>a</w:t>
+      </w:r>
+      <w:proofErr w:type="gramEnd"/>
+      <w:r>
+        <w:t>,</w:t>
+      </w:r>
+      <w:r>
+        <w:t xml:space="preserve"> 0</w:t>
+      </w:r>
+      <w:r>
+        <w:t>) -&gt;</w:t>
+      </w:r>
+      <w:r>
+        <w:t xml:space="preserve"> </w:t>
+      </w:r>
+      <w:proofErr w:type="gramStart"/>
+      <w:r>
+        <w:t>b</w:t>
+      </w:r>
+      <w:proofErr w:type="gramEnd"/>
+    </w:p>
+    <w:p>
+      <w:pPr>
+        <w:ind w:left="720" w:firstLine="720"/>
+      </w:pPr>
+      <w:r>
+        <w:t>(</w:t>
+      </w:r>
+      <w:proofErr w:type="gramStart"/>
+      <w:r>
+        <w:t>b</w:t>
+      </w:r>
+      <w:proofErr w:type="gramEnd"/>
+      <w:r>
+        <w:t>,</w:t>
+      </w:r>
+      <w:r>
+        <w:t xml:space="preserve"> 1</w:t>
+      </w:r>
+      <w:r>
+        <w:t>) -&gt;</w:t>
+      </w:r>
+      <w:r>
+        <w:t xml:space="preserve"> </w:t>
+      </w:r>
+      <w:proofErr w:type="gramStart"/>
+      <w:r>
+        <w:t>c</w:t>
+      </w:r>
+      <w:proofErr w:type="gramEnd"/>
+    </w:p>
+    <w:p>
+      <w:pPr>
+        <w:ind w:left="720" w:firstLine="720"/>
+      </w:pPr>
+      <w:r>
+        <w:t>(</w:t>
+      </w:r>
+      <w:proofErr w:type="gramStart"/>
+      <w:r>
+        <w:t>c</w:t>
+      </w:r>
+      <w:proofErr w:type="gramEnd"/>
+      <w:r>
+        <w:t>,</w:t>
+      </w:r>
+      <w:r>
+        <w:t xml:space="preserve"> 0</w:t>
+      </w:r>
+      <w:r>
+        <w:t>) -&gt;</w:t>
+      </w:r>
+      <w:r>
+        <w:t xml:space="preserve"> </w:t>
+      </w:r>
+      <w:proofErr w:type="gramStart"/>
+      <w:r>
+        <w:t>c</w:t>
+      </w:r>
+      <w:proofErr w:type="gramEnd"/>
+    </w:p>
+    <w:p>
+      <w:r>
+        <w:rPr>
+          <w:noProof/>
+        </w:rPr>
+        <w:drawing>
+          <wp:inline distT="0" distB="0" distL="0" distR="0">
+            <wp:extent cx="4673600" cy="3947544"/>
+            <wp:effectExtent l="0" t="0" r="0" b="0"/>
+            <wp:docPr id="1" name="Picture 1"/>
+            <wp:cNvGraphicFramePr>
+              <a:graphicFrameLocks xmlns:a="http://schemas.openxmlformats.org/drawingml/2006/main" noChangeAspect="1"/>
+            </wp:cNvGraphicFramePr>
+            <a:graphic xmlns:a="http://schemas.openxmlformats.org/drawingml/2006/main">
+              <a:graphicData uri="http://schemas.openxmlformats.org/drawingml/2006/picture">
+                <pic:pic xmlns:pic="http://schemas.openxmlformats.org/drawingml/2006/picture">
+                  <pic:nvPicPr>
+                    <pic:cNvPr id="0" name="Screenshot 2021-11-08 133711.png"/>
+                    <pic:cNvPicPr/>
+                  </pic:nvPicPr>
+                  <pic:blipFill>
+                    <a:blip r:embed="rId10">
+                      <a:extLst>
+                        <a:ext uri="{28A0092B-C50C-407E-A947-70E740481C1C}">
+                          <a14:useLocalDpi xmlns:a14="http://schemas.microsoft.com/office/drawing/2010/main" val="0"/>
+                        </a:ext>
+                      </a:extLst>
+                    </a:blip>
+                    <a:stretch>
+                      <a:fillRect/>
+                    </a:stretch>
+                  </pic:blipFill>
+                  <pic:spPr>
+                    <a:xfrm>
+                      <a:off x="0" y="0"/>
+                      <a:ext cx="4678918" cy="3952036"/>
+                    </a:xfrm>
+                    <a:prstGeom prst="rect">
+                      <a:avLst/>
+                    </a:prstGeom>
+                  </pic:spPr>
+                </pic:pic>
+              </a:graphicData>
+            </a:graphic>
+          </wp:inline>
+        </w:drawing>
+      </w:r>
+    </w:p>
+    <w:p>
+      <w:r>
+        <w:rPr>
+          <w:noProof/>
+        </w:rPr>
+        <w:drawing>
+          <wp:inline distT="0" distB="0" distL="0" distR="0">
+            <wp:extent cx="4673600" cy="3896743"/>
+            <wp:effectExtent l="0" t="0" r="0" b="8890"/>
+            <wp:docPr id="2" name="Picture 2"/>
+            <wp:cNvGraphicFramePr>
+              <a:graphicFrameLocks xmlns:a="http://schemas.openxmlformats.org/drawingml/2006/main" noChangeAspect="1"/>
+            </wp:cNvGraphicFramePr>
+            <a:graphic xmlns:a="http://schemas.openxmlformats.org/drawingml/2006/main">
+              <a:graphicData uri="http://schemas.openxmlformats.org/drawingml/2006/picture">
+                <pic:pic xmlns:pic="http://schemas.openxmlformats.org/drawingml/2006/picture">
+                  <pic:nvPicPr>
+                    <pic:cNvPr id="0" name="Screenshot 2021-11-08 133751.png"/>
+                    <pic:cNvPicPr/>
+                  </pic:nvPicPr>
+                  <pic:blipFill>
+                    <a:blip r:embed="rId11">
+                      <a:extLst>
+                        <a:ext uri="{28A0092B-C50C-407E-A947-70E740481C1C}">
+                          <a14:useLocalDpi xmlns:a14="http://schemas.microsoft.com/office/drawing/2010/main" val="0"/>
+                        </a:ext>
+                      </a:extLst>
+                    </a:blip>
+                    <a:stretch>
+                      <a:fillRect/>
+                    </a:stretch>
+                  </pic:blipFill>
+                  <pic:spPr>
+                    <a:xfrm>
+                      <a:off x="0" y="0"/>
+                      <a:ext cx="4678151" cy="3900537"/>
+                    </a:xfrm>
+                    <a:prstGeom prst="rect">
+                      <a:avLst/>
+                    </a:prstGeom>
+                  </pic:spPr>
+                </pic:pic>
+              </a:graphicData>
+            </a:graphic>
+          </wp:inline>
+        </w:drawing>
+      </w:r>
+    </w:p>
+    <w:p>
+      <w:r>
+        <w:rPr>
+          <w:noProof/>
+        </w:rPr>
+        <w:lastRenderedPageBreak/>
+        <w:drawing>
+          <wp:inline distT="0" distB="0" distL="0" distR="0">
+            <wp:extent cx="4705350" cy="2021679"/>
+            <wp:effectExtent l="0" t="0" r="0" b="0"/>
+            <wp:docPr id="3" name="Picture 3"/>
+            <wp:cNvGraphicFramePr>
+              <a:graphicFrameLocks xmlns:a="http://schemas.openxmlformats.org/drawingml/2006/main" noChangeAspect="1"/>
+            </wp:cNvGraphicFramePr>
+            <a:graphic xmlns:a="http://schemas.openxmlformats.org/drawingml/2006/main">
+              <a:graphicData uri="http://schemas.openxmlformats.org/drawingml/2006/picture">
+                <pic:pic xmlns:pic="http://schemas.openxmlformats.org/drawingml/2006/picture">
+                  <pic:nvPicPr>
+                    <pic:cNvPr id="0" name="Screenshot 2021-11-08 133806.png"/>
+                    <pic:cNvPicPr/>
+                  </pic:nvPicPr>
+                  <pic:blipFill>
+                    <a:blip r:embed="rId12">
+                      <a:extLst>
+                        <a:ext uri="{28A0092B-C50C-407E-A947-70E740481C1C}">
+                          <a14:useLocalDpi xmlns:a14="http://schemas.microsoft.com/office/drawing/2010/main" val="0"/>
+                        </a:ext>
+                      </a:extLst>
+                    </a:blip>
+                    <a:stretch>
+                      <a:fillRect/>
+                    </a:stretch>
+                  </pic:blipFill>
+                  <pic:spPr>
+                    <a:xfrm>
+                      <a:off x="0" y="0"/>
+                      <a:ext cx="4708798" cy="2023160"/>
+                    </a:xfrm>
+                    <a:prstGeom prst="rect">
+                      <a:avLst/>
+                    </a:prstGeom>
+                  </pic:spPr>
+                </pic:pic>
+              </a:graphicData>
+            </a:graphic>
+          </wp:inline>
+        </w:drawing>
+      </w:r>
+      <w:bookmarkStart w:id="0" w:name="_GoBack"/>
+      <w:bookmarkEnd w:id="0"/>
+    </w:p>
     <w:sectPr>
       <w:pgSz w:w="11907" w:h="16840" w:code="9"/>
       <w:pgMar w:top="1021" w:right="1021" w:bottom="1021" w:left="1134" w:header="720" w:footer="720" w:gutter="0"/>
@@ -281,6 +621,56 @@
     </w:sectPr>
   </w:body>
 </w:document>
+</file>
+
+<file path=word/endnotes.xml><?xml version="1.0" encoding="utf-8"?>
+<w:endnotes xmlns:wpc="http://schemas.microsoft.com/office/word/2010/wordprocessingCanvas" xmlns:mc="http://schemas.openxmlformats.org/markup-compatibility/2006" xmlns:o="urn:schemas-microsoft-com:office:office" xmlns:r="http://schemas.openxmlformats.org/officeDocument/2006/relationships" xmlns:m="http://schemas.openxmlformats.org/officeDocument/2006/math" xmlns:v="urn:schemas-microsoft-com:vml" xmlns:wp14="http://schemas.microsoft.com/office/word/2010/wordprocessingDrawing" xmlns:wp="http://schemas.openxmlformats.org/drawingml/2006/wordprocessingDrawing" xmlns:w10="urn:schemas-microsoft-com:office:word" xmlns:w="http://schemas.openxmlformats.org/wordprocessingml/2006/main" xmlns:w14="http://schemas.microsoft.com/office/word/2010/wordml" xmlns:wpg="http://schemas.microsoft.com/office/word/2010/wordprocessingGroup" xmlns:wpi="http://schemas.microsoft.com/office/word/2010/wordprocessingInk" xmlns:wne="http://schemas.microsoft.com/office/word/2006/wordml" xmlns:wps="http://schemas.microsoft.com/office/word/2010/wordprocessingShape" mc:Ignorable="w14 wp14">
+  <w:endnote w:type="separator" w:id="-1">
+    <w:p>
+      <w:pPr>
+        <w:spacing w:before="0" w:line="240" w:lineRule="auto"/>
+      </w:pPr>
+      <w:r>
+        <w:separator/>
+      </w:r>
+    </w:p>
+  </w:endnote>
+  <w:endnote w:type="continuationSeparator" w:id="0">
+    <w:p>
+      <w:pPr>
+        <w:spacing w:before="0" w:line="240" w:lineRule="auto"/>
+      </w:pPr>
+      <w:r>
+        <w:continuationSeparator/>
+      </w:r>
+    </w:p>
+  </w:endnote>
+</w:endnotes>
+</file>
+
+<file path=word/footnotes.xml><?xml version="1.0" encoding="utf-8"?>
+<w:footnotes xmlns:wpc="http://schemas.microsoft.com/office/word/2010/wordprocessingCanvas" xmlns:mc="http://schemas.openxmlformats.org/markup-compatibility/2006" xmlns:o="urn:schemas-microsoft-com:office:office" xmlns:r="http://schemas.openxmlformats.org/officeDocument/2006/relationships" xmlns:m="http://schemas.openxmlformats.org/officeDocument/2006/math" xmlns:v="urn:schemas-microsoft-com:vml" xmlns:wp14="http://schemas.microsoft.com/office/word/2010/wordprocessingDrawing" xmlns:wp="http://schemas.openxmlformats.org/drawingml/2006/wordprocessingDrawing" xmlns:w10="urn:schemas-microsoft-com:office:word" xmlns:w="http://schemas.openxmlformats.org/wordprocessingml/2006/main" xmlns:w14="http://schemas.microsoft.com/office/word/2010/wordml" xmlns:wpg="http://schemas.microsoft.com/office/word/2010/wordprocessingGroup" xmlns:wpi="http://schemas.microsoft.com/office/word/2010/wordprocessingInk" xmlns:wne="http://schemas.microsoft.com/office/word/2006/wordml" xmlns:wps="http://schemas.microsoft.com/office/word/2010/wordprocessingShape" mc:Ignorable="w14 wp14">
+  <w:footnote w:type="separator" w:id="-1">
+    <w:p>
+      <w:pPr>
+        <w:spacing w:before="0" w:line="240" w:lineRule="auto"/>
+      </w:pPr>
+      <w:r>
+        <w:separator/>
+      </w:r>
+    </w:p>
+  </w:footnote>
+  <w:footnote w:type="continuationSeparator" w:id="0">
+    <w:p>
+      <w:pPr>
+        <w:spacing w:before="0" w:line="240" w:lineRule="auto"/>
+      </w:pPr>
+      <w:r>
+        <w:continuationSeparator/>
+      </w:r>
+    </w:p>
+  </w:footnote>
+</w:footnotes>
 </file>
 
 <file path=word/numbering.xml><?xml version="1.0" encoding="utf-8"?>
@@ -692,6 +1082,80 @@
       <w:contextualSpacing/>
     </w:pPr>
   </w:style>
+  <w:style w:type="paragraph" w:styleId="BalloonText">
+    <w:name w:val="Balloon Text"/>
+    <w:basedOn w:val="Normal"/>
+    <w:link w:val="BalloonTextChar"/>
+    <w:uiPriority w:val="99"/>
+    <w:semiHidden/>
+    <w:unhideWhenUsed/>
+    <w:rsid w:val="00BD18BA"/>
+    <w:pPr>
+      <w:spacing w:before="0" w:line="240" w:lineRule="auto"/>
+    </w:pPr>
+    <w:rPr>
+      <w:rFonts w:ascii="Tahoma" w:hAnsi="Tahoma" w:cs="Tahoma"/>
+      <w:sz w:val="16"/>
+      <w:szCs w:val="16"/>
+    </w:rPr>
+  </w:style>
+  <w:style w:type="character" w:customStyle="1" w:styleId="BalloonTextChar">
+    <w:name w:val="Balloon Text Char"/>
+    <w:basedOn w:val="DefaultParagraphFont"/>
+    <w:link w:val="BalloonText"/>
+    <w:uiPriority w:val="99"/>
+    <w:semiHidden/>
+    <w:rsid w:val="00BD18BA"/>
+    <w:rPr>
+      <w:rFonts w:ascii="Tahoma" w:hAnsi="Tahoma" w:cs="Tahoma"/>
+      <w:sz w:val="16"/>
+      <w:szCs w:val="16"/>
+    </w:rPr>
+  </w:style>
+  <w:style w:type="paragraph" w:styleId="Header">
+    <w:name w:val="header"/>
+    <w:basedOn w:val="Normal"/>
+    <w:link w:val="HeaderChar"/>
+    <w:uiPriority w:val="99"/>
+    <w:unhideWhenUsed/>
+    <w:rsid w:val="00BD18BA"/>
+    <w:pPr>
+      <w:tabs>
+        <w:tab w:val="center" w:pos="4680"/>
+        <w:tab w:val="right" w:pos="9360"/>
+      </w:tabs>
+      <w:spacing w:before="0" w:line="240" w:lineRule="auto"/>
+    </w:pPr>
+  </w:style>
+  <w:style w:type="character" w:customStyle="1" w:styleId="HeaderChar">
+    <w:name w:val="Header Char"/>
+    <w:basedOn w:val="DefaultParagraphFont"/>
+    <w:link w:val="Header"/>
+    <w:uiPriority w:val="99"/>
+    <w:rsid w:val="00BD18BA"/>
+  </w:style>
+  <w:style w:type="paragraph" w:styleId="Footer">
+    <w:name w:val="footer"/>
+    <w:basedOn w:val="Normal"/>
+    <w:link w:val="FooterChar"/>
+    <w:uiPriority w:val="99"/>
+    <w:unhideWhenUsed/>
+    <w:rsid w:val="00BD18BA"/>
+    <w:pPr>
+      <w:tabs>
+        <w:tab w:val="center" w:pos="4680"/>
+        <w:tab w:val="right" w:pos="9360"/>
+      </w:tabs>
+      <w:spacing w:before="0" w:line="240" w:lineRule="auto"/>
+    </w:pPr>
+  </w:style>
+  <w:style w:type="character" w:customStyle="1" w:styleId="FooterChar">
+    <w:name w:val="Footer Char"/>
+    <w:basedOn w:val="DefaultParagraphFont"/>
+    <w:link w:val="Footer"/>
+    <w:uiPriority w:val="99"/>
+    <w:rsid w:val="00BD18BA"/>
+  </w:style>
 </w:styles>
 </file>
 
@@ -982,6 +1446,80 @@
       <w:ind w:left="720"/>
       <w:contextualSpacing/>
     </w:pPr>
+  </w:style>
+  <w:style w:type="paragraph" w:styleId="BalloonText">
+    <w:name w:val="Balloon Text"/>
+    <w:basedOn w:val="Normal"/>
+    <w:link w:val="BalloonTextChar"/>
+    <w:uiPriority w:val="99"/>
+    <w:semiHidden/>
+    <w:unhideWhenUsed/>
+    <w:rsid w:val="00BD18BA"/>
+    <w:pPr>
+      <w:spacing w:before="0" w:line="240" w:lineRule="auto"/>
+    </w:pPr>
+    <w:rPr>
+      <w:rFonts w:ascii="Tahoma" w:hAnsi="Tahoma" w:cs="Tahoma"/>
+      <w:sz w:val="16"/>
+      <w:szCs w:val="16"/>
+    </w:rPr>
+  </w:style>
+  <w:style w:type="character" w:customStyle="1" w:styleId="BalloonTextChar">
+    <w:name w:val="Balloon Text Char"/>
+    <w:basedOn w:val="DefaultParagraphFont"/>
+    <w:link w:val="BalloonText"/>
+    <w:uiPriority w:val="99"/>
+    <w:semiHidden/>
+    <w:rsid w:val="00BD18BA"/>
+    <w:rPr>
+      <w:rFonts w:ascii="Tahoma" w:hAnsi="Tahoma" w:cs="Tahoma"/>
+      <w:sz w:val="16"/>
+      <w:szCs w:val="16"/>
+    </w:rPr>
+  </w:style>
+  <w:style w:type="paragraph" w:styleId="Header">
+    <w:name w:val="header"/>
+    <w:basedOn w:val="Normal"/>
+    <w:link w:val="HeaderChar"/>
+    <w:uiPriority w:val="99"/>
+    <w:unhideWhenUsed/>
+    <w:rsid w:val="00BD18BA"/>
+    <w:pPr>
+      <w:tabs>
+        <w:tab w:val="center" w:pos="4680"/>
+        <w:tab w:val="right" w:pos="9360"/>
+      </w:tabs>
+      <w:spacing w:before="0" w:line="240" w:lineRule="auto"/>
+    </w:pPr>
+  </w:style>
+  <w:style w:type="character" w:customStyle="1" w:styleId="HeaderChar">
+    <w:name w:val="Header Char"/>
+    <w:basedOn w:val="DefaultParagraphFont"/>
+    <w:link w:val="Header"/>
+    <w:uiPriority w:val="99"/>
+    <w:rsid w:val="00BD18BA"/>
+  </w:style>
+  <w:style w:type="paragraph" w:styleId="Footer">
+    <w:name w:val="footer"/>
+    <w:basedOn w:val="Normal"/>
+    <w:link w:val="FooterChar"/>
+    <w:uiPriority w:val="99"/>
+    <w:unhideWhenUsed/>
+    <w:rsid w:val="00BD18BA"/>
+    <w:pPr>
+      <w:tabs>
+        <w:tab w:val="center" w:pos="4680"/>
+        <w:tab w:val="right" w:pos="9360"/>
+      </w:tabs>
+      <w:spacing w:before="0" w:line="240" w:lineRule="auto"/>
+    </w:pPr>
+  </w:style>
+  <w:style w:type="character" w:customStyle="1" w:styleId="FooterChar">
+    <w:name w:val="Footer Char"/>
+    <w:basedOn w:val="DefaultParagraphFont"/>
+    <w:link w:val="Footer"/>
+    <w:uiPriority w:val="99"/>
+    <w:rsid w:val="00BD18BA"/>
   </w:style>
 </w:styles>
 </file>

</xml_diff>